<commit_message>
complete report lab5 v2
</commit_message>
<xml_diff>
--- a/practicum_5/report5.docx
+++ b/practicum_5/report5.docx
@@ -1656,7 +1656,7 @@
                 <w:sz w:val="28"/>
                 <w:szCs w:val="28"/>
               </w:rPr>
-              <w:t>7</w:t>
+              <w:t>8</w:t>
             </w:r>
             <w:r>
               <w:rPr>
@@ -2456,21 +2456,7 @@
           <w:sz w:val="28"/>
           <w:szCs w:val="28"/>
         </w:rPr>
-        <w:t>4.</w:t>
-      </w:r>
-      <w:r>
-        <w:rPr>
-          <w:sz w:val="28"/>
-          <w:szCs w:val="28"/>
-        </w:rPr>
-        <w:t>2</w:t>
-      </w:r>
-      <w:r>
-        <w:rPr>
-          <w:sz w:val="28"/>
-          <w:szCs w:val="28"/>
-        </w:rPr>
-        <w:t xml:space="preserve">) </w:t>
+        <w:t xml:space="preserve">4.2) </w:t>
       </w:r>
       <w:r>
         <w:rPr>
@@ -2551,21 +2537,7 @@
           <w:sz w:val="28"/>
           <w:szCs w:val="28"/>
         </w:rPr>
-        <w:t>4.</w:t>
-      </w:r>
-      <w:r>
-        <w:rPr>
-          <w:sz w:val="28"/>
-          <w:szCs w:val="28"/>
-        </w:rPr>
-        <w:t>3</w:t>
-      </w:r>
-      <w:r>
-        <w:rPr>
-          <w:sz w:val="28"/>
-          <w:szCs w:val="28"/>
-        </w:rPr>
-        <w:t xml:space="preserve">) </w:t>
+        <w:t xml:space="preserve">4.3) </w:t>
       </w:r>
       <w:r>
         <w:rPr>
@@ -2632,21 +2604,7 @@
           <w:sz w:val="28"/>
           <w:szCs w:val="28"/>
         </w:rPr>
-        <w:t>4.</w:t>
-      </w:r>
-      <w:r>
-        <w:rPr>
-          <w:sz w:val="28"/>
-          <w:szCs w:val="28"/>
-        </w:rPr>
-        <w:t>4</w:t>
-      </w:r>
-      <w:r>
-        <w:rPr>
-          <w:sz w:val="28"/>
-          <w:szCs w:val="28"/>
-        </w:rPr>
-        <w:t xml:space="preserve">) </w:t>
+        <w:t xml:space="preserve">4.4) </w:t>
       </w:r>
       <w:r>
         <w:rPr>
@@ -2779,14 +2737,7 @@
           <w:sz w:val="28"/>
           <w:szCs w:val="28"/>
         </w:rPr>
-        <w:t xml:space="preserve"> -</w:t>
-      </w:r>
-      <w:r>
-        <w:rPr>
-          <w:sz w:val="28"/>
-          <w:szCs w:val="28"/>
-        </w:rPr>
-        <w:t xml:space="preserve"> </w:t>
+        <w:t xml:space="preserve"> - </w:t>
       </w:r>
       <w:r>
         <w:rPr>
@@ -2965,14 +2916,7 @@
           <w:sz w:val="28"/>
           <w:szCs w:val="28"/>
         </w:rPr>
-        <w:t xml:space="preserve"> -</w:t>
-      </w:r>
-      <w:r>
-        <w:rPr>
-          <w:sz w:val="28"/>
-          <w:szCs w:val="28"/>
-        </w:rPr>
-        <w:t xml:space="preserve"> </w:t>
+        <w:t xml:space="preserve"> - </w:t>
       </w:r>
       <w:r>
         <w:rPr>
@@ -4475,22 +4419,36 @@
         <w:rPr>
           <w:sz w:val="28"/>
           <w:szCs w:val="28"/>
+        </w:rPr>
+      </w:pPr>
+      <w:r>
+        <w:rPr>
+          <w:sz w:val="28"/>
+          <w:szCs w:val="28"/>
+        </w:rPr>
+        <w:t xml:space="preserve">Для запуска программы </w:t>
+      </w:r>
+      <w:r>
+        <w:rPr>
+          <w:sz w:val="28"/>
+          <w:szCs w:val="28"/>
+        </w:rPr>
+        <w:t xml:space="preserve">необходим </w:t>
+      </w:r>
+      <w:r>
+        <w:rPr>
+          <w:sz w:val="28"/>
+          <w:szCs w:val="28"/>
           <w:lang w:val="en-US"/>
         </w:rPr>
-      </w:pPr>
-      <w:r>
-        <w:rPr>
-          <w:sz w:val="28"/>
-          <w:szCs w:val="28"/>
-        </w:rPr>
-        <w:t xml:space="preserve">Для запуска программы </w:t>
-      </w:r>
-      <w:r>
-        <w:rPr>
-          <w:sz w:val="28"/>
-          <w:szCs w:val="28"/>
-        </w:rPr>
-        <w:t xml:space="preserve">необходим </w:t>
+        <w:t>Python</w:t>
+      </w:r>
+      <w:r>
+        <w:rPr>
+          <w:sz w:val="28"/>
+          <w:szCs w:val="28"/>
+        </w:rPr>
+        <w:t xml:space="preserve">, а также 64-битная операционная система </w:t>
       </w:r>
       <w:r>
         <w:rPr>
@@ -4498,14 +4456,28 @@
           <w:szCs w:val="28"/>
           <w:lang w:val="en-US"/>
         </w:rPr>
-        <w:t>Python</w:t>
-      </w:r>
-      <w:r>
-        <w:rPr>
-          <w:sz w:val="28"/>
-          <w:szCs w:val="28"/>
-        </w:rPr>
-        <w:t xml:space="preserve">, а также 64-битная операционная система </w:t>
+        <w:t>Windows</w:t>
+      </w:r>
+      <w:r>
+        <w:rPr>
+          <w:sz w:val="28"/>
+          <w:szCs w:val="28"/>
+        </w:rPr>
+        <w:t>,</w:t>
+      </w:r>
+      <w:r>
+        <w:rPr>
+          <w:sz w:val="28"/>
+          <w:szCs w:val="28"/>
+        </w:rPr>
+        <w:t xml:space="preserve"> или</w:t>
+      </w:r>
+      <w:r>
+        <w:rPr>
+          <w:sz w:val="28"/>
+          <w:szCs w:val="28"/>
+        </w:rPr>
+        <w:t xml:space="preserve"> </w:t>
       </w:r>
       <w:r>
         <w:rPr>
@@ -4513,7 +4485,7 @@
           <w:szCs w:val="28"/>
           <w:lang w:val="en-US"/>
         </w:rPr>
-        <w:t>Windows</w:t>
+        <w:t>Linux</w:t>
       </w:r>
       <w:r>
         <w:rPr>
@@ -4542,7 +4514,51 @@
           <w:szCs w:val="28"/>
           <w:lang w:val="en-US"/>
         </w:rPr>
-        <w:t>Linux</w:t>
+        <w:t>macOS</w:t>
+      </w:r>
+      <w:r>
+        <w:rPr>
+          <w:sz w:val="28"/>
+          <w:szCs w:val="28"/>
+        </w:rPr>
+        <w:t xml:space="preserve">. </w:t>
+      </w:r>
+      <w:r>
+        <w:rPr>
+          <w:sz w:val="28"/>
+          <w:szCs w:val="28"/>
+        </w:rPr>
+        <w:t xml:space="preserve">Необходимые библиотеки: </w:t>
+      </w:r>
+      <w:proofErr w:type="spellStart"/>
+      <w:r>
+        <w:rPr>
+          <w:sz w:val="28"/>
+          <w:szCs w:val="28"/>
+        </w:rPr>
+        <w:t>requests</w:t>
+      </w:r>
+      <w:proofErr w:type="spellEnd"/>
+      <w:r>
+        <w:rPr>
+          <w:sz w:val="28"/>
+          <w:szCs w:val="28"/>
+        </w:rPr>
+        <w:t xml:space="preserve"> </w:t>
+      </w:r>
+      <w:r>
+        <w:rPr>
+          <w:sz w:val="28"/>
+          <w:szCs w:val="28"/>
+        </w:rPr>
+        <w:t xml:space="preserve">версии </w:t>
+      </w:r>
+      <w:r>
+        <w:rPr>
+          <w:sz w:val="28"/>
+          <w:szCs w:val="28"/>
+        </w:rPr>
+        <w:t>2.28.1</w:t>
       </w:r>
       <w:r>
         <w:rPr>
@@ -4556,44 +4572,306 @@
           <w:sz w:val="28"/>
           <w:szCs w:val="28"/>
         </w:rPr>
-        <w:t xml:space="preserve"> или</w:t>
-      </w:r>
-      <w:r>
-        <w:rPr>
-          <w:sz w:val="28"/>
-          <w:szCs w:val="28"/>
-        </w:rPr>
         <w:t xml:space="preserve"> </w:t>
       </w:r>
+      <w:proofErr w:type="spellStart"/>
+      <w:r>
+        <w:rPr>
+          <w:sz w:val="28"/>
+          <w:szCs w:val="28"/>
+        </w:rPr>
+        <w:t>validators</w:t>
+      </w:r>
+      <w:proofErr w:type="spellEnd"/>
+      <w:r>
+        <w:rPr>
+          <w:sz w:val="28"/>
+          <w:szCs w:val="28"/>
+        </w:rPr>
+        <w:t xml:space="preserve"> </w:t>
+      </w:r>
+      <w:r>
+        <w:rPr>
+          <w:sz w:val="28"/>
+          <w:szCs w:val="28"/>
+        </w:rPr>
+        <w:t xml:space="preserve">версии </w:t>
+      </w:r>
+      <w:r>
+        <w:rPr>
+          <w:sz w:val="28"/>
+          <w:szCs w:val="28"/>
+        </w:rPr>
+        <w:t>0</w:t>
+      </w:r>
+      <w:r>
+        <w:rPr>
+          <w:sz w:val="28"/>
+          <w:szCs w:val="28"/>
+        </w:rPr>
+        <w:t>.2</w:t>
+      </w:r>
+      <w:r>
+        <w:rPr>
+          <w:sz w:val="28"/>
+          <w:szCs w:val="28"/>
+        </w:rPr>
+        <w:t>0</w:t>
+      </w:r>
+      <w:r>
+        <w:rPr>
+          <w:sz w:val="28"/>
+          <w:szCs w:val="28"/>
+        </w:rPr>
+        <w:t>.0</w:t>
+      </w:r>
+      <w:r>
+        <w:rPr>
+          <w:sz w:val="28"/>
+          <w:szCs w:val="28"/>
+        </w:rPr>
+        <w:t>,</w:t>
+      </w:r>
+      <w:r>
+        <w:rPr>
+          <w:sz w:val="28"/>
+          <w:szCs w:val="28"/>
+        </w:rPr>
+        <w:t xml:space="preserve"> </w:t>
+      </w:r>
+      <w:proofErr w:type="spellStart"/>
+      <w:r>
+        <w:rPr>
+          <w:sz w:val="28"/>
+          <w:szCs w:val="28"/>
+        </w:rPr>
+        <w:t>openai</w:t>
+      </w:r>
+      <w:proofErr w:type="spellEnd"/>
+      <w:r>
+        <w:rPr>
+          <w:sz w:val="28"/>
+          <w:szCs w:val="28"/>
+        </w:rPr>
+        <w:t xml:space="preserve"> </w:t>
+      </w:r>
+      <w:r>
+        <w:rPr>
+          <w:sz w:val="28"/>
+          <w:szCs w:val="28"/>
+        </w:rPr>
+        <w:t xml:space="preserve">версии </w:t>
+      </w:r>
+      <w:r>
+        <w:rPr>
+          <w:sz w:val="28"/>
+          <w:szCs w:val="28"/>
+        </w:rPr>
+        <w:t>1</w:t>
+      </w:r>
+      <w:r>
+        <w:rPr>
+          <w:sz w:val="28"/>
+          <w:szCs w:val="28"/>
+        </w:rPr>
+        <w:t>.</w:t>
+      </w:r>
+      <w:r>
+        <w:rPr>
+          <w:sz w:val="28"/>
+          <w:szCs w:val="28"/>
+        </w:rPr>
+        <w:t>3</w:t>
+      </w:r>
+      <w:r>
+        <w:rPr>
+          <w:sz w:val="28"/>
+          <w:szCs w:val="28"/>
+        </w:rPr>
+        <w:t>.</w:t>
+      </w:r>
+      <w:r>
+        <w:rPr>
+          <w:sz w:val="28"/>
+          <w:szCs w:val="28"/>
+        </w:rPr>
+        <w:t>7</w:t>
+      </w:r>
+      <w:r>
+        <w:rPr>
+          <w:sz w:val="28"/>
+          <w:szCs w:val="28"/>
+        </w:rPr>
+        <w:t>,</w:t>
+      </w:r>
+      <w:r>
+        <w:rPr>
+          <w:sz w:val="28"/>
+          <w:szCs w:val="28"/>
+        </w:rPr>
+        <w:t xml:space="preserve"> </w:t>
+      </w:r>
+      <w:proofErr w:type="spellStart"/>
+      <w:r>
+        <w:rPr>
+          <w:sz w:val="28"/>
+          <w:szCs w:val="28"/>
+        </w:rPr>
+        <w:t>aiogram</w:t>
+      </w:r>
+      <w:proofErr w:type="spellEnd"/>
+      <w:r>
+        <w:rPr>
+          <w:sz w:val="28"/>
+          <w:szCs w:val="28"/>
+        </w:rPr>
+        <w:t xml:space="preserve"> </w:t>
+      </w:r>
+      <w:r>
+        <w:rPr>
+          <w:sz w:val="28"/>
+          <w:szCs w:val="28"/>
+        </w:rPr>
+        <w:t xml:space="preserve">версии </w:t>
+      </w:r>
+      <w:r>
+        <w:rPr>
+          <w:sz w:val="28"/>
+          <w:szCs w:val="28"/>
+        </w:rPr>
+        <w:t>2</w:t>
+      </w:r>
+      <w:r>
+        <w:rPr>
+          <w:sz w:val="28"/>
+          <w:szCs w:val="28"/>
+        </w:rPr>
+        <w:t>.2</w:t>
+      </w:r>
+      <w:r>
+        <w:rPr>
+          <w:sz w:val="28"/>
+          <w:szCs w:val="28"/>
+        </w:rPr>
+        <w:t>2</w:t>
+      </w:r>
+      <w:r>
+        <w:rPr>
+          <w:sz w:val="28"/>
+          <w:szCs w:val="28"/>
+        </w:rPr>
+        <w:t>.</w:t>
+      </w:r>
+      <w:r>
+        <w:rPr>
+          <w:sz w:val="28"/>
+          <w:szCs w:val="28"/>
+        </w:rPr>
+        <w:t>1</w:t>
+      </w:r>
+      <w:r>
+        <w:rPr>
+          <w:sz w:val="28"/>
+          <w:szCs w:val="28"/>
+        </w:rPr>
+        <w:t>.</w:t>
+      </w:r>
+      <w:r>
+        <w:rPr>
+          <w:sz w:val="28"/>
+          <w:szCs w:val="28"/>
+        </w:rPr>
+        <w:t xml:space="preserve"> </w:t>
+      </w:r>
+      <w:r>
+        <w:rPr>
+          <w:sz w:val="28"/>
+          <w:szCs w:val="28"/>
+        </w:rPr>
+        <w:t xml:space="preserve">Для работы с кодом необходим </w:t>
+      </w:r>
       <w:r>
         <w:rPr>
           <w:sz w:val="28"/>
           <w:szCs w:val="28"/>
           <w:lang w:val="en-US"/>
         </w:rPr>
-        <w:t>macOS</w:t>
-      </w:r>
-      <w:r>
-        <w:rPr>
-          <w:sz w:val="28"/>
-          <w:szCs w:val="28"/>
-        </w:rPr>
-        <w:t xml:space="preserve">. </w:t>
-      </w:r>
-      <w:r>
-        <w:rPr>
-          <w:sz w:val="28"/>
-          <w:szCs w:val="28"/>
-        </w:rPr>
-        <w:t xml:space="preserve">Необходимые библиотеки: </w:t>
+        <w:t>PyCharm</w:t>
+      </w:r>
+      <w:r>
+        <w:rPr>
+          <w:sz w:val="28"/>
+          <w:szCs w:val="28"/>
+        </w:rPr>
+        <w:t xml:space="preserve"> версии не ниже 2022.2.1.</w:t>
+      </w:r>
+      <w:r>
+        <w:rPr>
+          <w:sz w:val="28"/>
+          <w:szCs w:val="28"/>
+        </w:rPr>
+        <w:t xml:space="preserve"> Необходимые </w:t>
+      </w:r>
+      <w:r>
+        <w:rPr>
+          <w:sz w:val="28"/>
+          <w:szCs w:val="28"/>
+          <w:lang w:val="en-US"/>
+        </w:rPr>
+        <w:t>API</w:t>
+      </w:r>
+      <w:r>
+        <w:rPr>
+          <w:sz w:val="28"/>
+          <w:szCs w:val="28"/>
+        </w:rPr>
+        <w:t>:</w:t>
+      </w:r>
+      <w:r>
+        <w:rPr>
+          <w:sz w:val="28"/>
+          <w:szCs w:val="28"/>
+        </w:rPr>
+        <w:t xml:space="preserve"> </w:t>
+      </w:r>
+      <w:r>
+        <w:rPr>
+          <w:sz w:val="28"/>
+          <w:szCs w:val="28"/>
+          <w:lang w:val="en-US"/>
+        </w:rPr>
+        <w:t>Telegram</w:t>
+      </w:r>
+      <w:r>
+        <w:rPr>
+          <w:sz w:val="28"/>
+          <w:szCs w:val="28"/>
+        </w:rPr>
+        <w:t xml:space="preserve"> </w:t>
+      </w:r>
+      <w:r>
+        <w:rPr>
+          <w:sz w:val="28"/>
+          <w:szCs w:val="28"/>
+          <w:lang w:val="en-US"/>
+        </w:rPr>
+        <w:t>Bot</w:t>
+      </w:r>
+      <w:r>
+        <w:rPr>
+          <w:sz w:val="28"/>
+          <w:szCs w:val="28"/>
+        </w:rPr>
+        <w:t xml:space="preserve">, </w:t>
       </w:r>
       <w:proofErr w:type="spellStart"/>
       <w:r>
         <w:rPr>
           <w:sz w:val="28"/>
           <w:szCs w:val="28"/>
-        </w:rPr>
-        <w:t>requests</w:t>
+          <w:lang w:val="en-US"/>
+        </w:rPr>
+        <w:t>openai</w:t>
       </w:r>
       <w:proofErr w:type="spellEnd"/>
       <w:r>
@@ -4607,308 +4885,16 @@
         <w:rPr>
           <w:sz w:val="28"/>
           <w:szCs w:val="28"/>
-        </w:rPr>
-        <w:t xml:space="preserve">версии </w:t>
-      </w:r>
-      <w:r>
-        <w:rPr>
-          <w:sz w:val="28"/>
-          <w:szCs w:val="28"/>
-        </w:rPr>
-        <w:t>2.28.1</w:t>
-      </w:r>
-      <w:r>
-        <w:rPr>
-          <w:sz w:val="28"/>
-          <w:szCs w:val="28"/>
-        </w:rPr>
-        <w:t>,</w:t>
-      </w:r>
-      <w:r>
-        <w:rPr>
-          <w:sz w:val="28"/>
-          <w:szCs w:val="28"/>
-        </w:rPr>
-        <w:t xml:space="preserve"> </w:t>
-      </w:r>
-      <w:proofErr w:type="spellStart"/>
-      <w:r>
-        <w:rPr>
-          <w:sz w:val="28"/>
-          <w:szCs w:val="28"/>
-        </w:rPr>
-        <w:t>validators</w:t>
-      </w:r>
-      <w:proofErr w:type="spellEnd"/>
-      <w:r>
-        <w:rPr>
-          <w:sz w:val="28"/>
-          <w:szCs w:val="28"/>
-        </w:rPr>
-        <w:t xml:space="preserve"> </w:t>
-      </w:r>
-      <w:r>
-        <w:rPr>
-          <w:sz w:val="28"/>
-          <w:szCs w:val="28"/>
-        </w:rPr>
-        <w:t xml:space="preserve">версии </w:t>
-      </w:r>
-      <w:r>
-        <w:rPr>
-          <w:sz w:val="28"/>
-          <w:szCs w:val="28"/>
-        </w:rPr>
-        <w:t>0</w:t>
-      </w:r>
-      <w:r>
-        <w:rPr>
-          <w:sz w:val="28"/>
-          <w:szCs w:val="28"/>
-        </w:rPr>
-        <w:t>.2</w:t>
-      </w:r>
-      <w:r>
-        <w:rPr>
-          <w:sz w:val="28"/>
-          <w:szCs w:val="28"/>
-        </w:rPr>
-        <w:t>0</w:t>
-      </w:r>
-      <w:r>
-        <w:rPr>
-          <w:sz w:val="28"/>
-          <w:szCs w:val="28"/>
-        </w:rPr>
-        <w:t>.0</w:t>
-      </w:r>
-      <w:r>
-        <w:rPr>
-          <w:sz w:val="28"/>
-          <w:szCs w:val="28"/>
-        </w:rPr>
-        <w:t>,</w:t>
-      </w:r>
-      <w:r>
-        <w:rPr>
-          <w:sz w:val="28"/>
-          <w:szCs w:val="28"/>
-        </w:rPr>
-        <w:t xml:space="preserve"> </w:t>
-      </w:r>
-      <w:proofErr w:type="spellStart"/>
-      <w:r>
-        <w:rPr>
-          <w:sz w:val="28"/>
-          <w:szCs w:val="28"/>
-        </w:rPr>
-        <w:t>openai</w:t>
-      </w:r>
-      <w:proofErr w:type="spellEnd"/>
-      <w:r>
-        <w:rPr>
-          <w:sz w:val="28"/>
-          <w:szCs w:val="28"/>
-        </w:rPr>
-        <w:t xml:space="preserve"> </w:t>
-      </w:r>
-      <w:r>
-        <w:rPr>
-          <w:sz w:val="28"/>
-          <w:szCs w:val="28"/>
-        </w:rPr>
-        <w:t xml:space="preserve">версии </w:t>
-      </w:r>
-      <w:r>
-        <w:rPr>
-          <w:sz w:val="28"/>
-          <w:szCs w:val="28"/>
-        </w:rPr>
-        <w:t>1</w:t>
-      </w:r>
-      <w:r>
-        <w:rPr>
-          <w:sz w:val="28"/>
-          <w:szCs w:val="28"/>
-        </w:rPr>
-        <w:t>.</w:t>
-      </w:r>
-      <w:r>
-        <w:rPr>
-          <w:sz w:val="28"/>
-          <w:szCs w:val="28"/>
-        </w:rPr>
-        <w:t>3</w:t>
-      </w:r>
-      <w:r>
-        <w:rPr>
-          <w:sz w:val="28"/>
-          <w:szCs w:val="28"/>
-        </w:rPr>
-        <w:t>.</w:t>
-      </w:r>
-      <w:r>
-        <w:rPr>
-          <w:sz w:val="28"/>
-          <w:szCs w:val="28"/>
-        </w:rPr>
-        <w:t>7</w:t>
-      </w:r>
-      <w:r>
-        <w:rPr>
-          <w:sz w:val="28"/>
-          <w:szCs w:val="28"/>
-        </w:rPr>
-        <w:t>,</w:t>
-      </w:r>
-      <w:r>
-        <w:rPr>
-          <w:sz w:val="28"/>
-          <w:szCs w:val="28"/>
-        </w:rPr>
-        <w:t xml:space="preserve"> </w:t>
-      </w:r>
-      <w:proofErr w:type="spellStart"/>
-      <w:r>
-        <w:rPr>
-          <w:sz w:val="28"/>
-          <w:szCs w:val="28"/>
-        </w:rPr>
-        <w:t>aiogram</w:t>
-      </w:r>
-      <w:proofErr w:type="spellEnd"/>
-      <w:r>
-        <w:rPr>
-          <w:sz w:val="28"/>
-          <w:szCs w:val="28"/>
-        </w:rPr>
-        <w:t xml:space="preserve"> </w:t>
-      </w:r>
-      <w:r>
-        <w:rPr>
-          <w:sz w:val="28"/>
-          <w:szCs w:val="28"/>
-        </w:rPr>
-        <w:t xml:space="preserve">версии </w:t>
-      </w:r>
-      <w:r>
-        <w:rPr>
-          <w:sz w:val="28"/>
-          <w:szCs w:val="28"/>
-        </w:rPr>
-        <w:t>2</w:t>
-      </w:r>
-      <w:r>
-        <w:rPr>
-          <w:sz w:val="28"/>
-          <w:szCs w:val="28"/>
-        </w:rPr>
-        <w:t>.2</w:t>
-      </w:r>
-      <w:r>
-        <w:rPr>
-          <w:sz w:val="28"/>
-          <w:szCs w:val="28"/>
-        </w:rPr>
-        <w:t>2</w:t>
-      </w:r>
-      <w:r>
-        <w:rPr>
-          <w:sz w:val="28"/>
-          <w:szCs w:val="28"/>
-        </w:rPr>
-        <w:t>.</w:t>
-      </w:r>
-      <w:r>
-        <w:rPr>
-          <w:sz w:val="28"/>
-          <w:szCs w:val="28"/>
-        </w:rPr>
-        <w:t>1</w:t>
-      </w:r>
-      <w:r>
-        <w:rPr>
-          <w:sz w:val="28"/>
-          <w:szCs w:val="28"/>
-        </w:rPr>
-        <w:t>.</w:t>
-      </w:r>
-      <w:r>
-        <w:rPr>
-          <w:sz w:val="28"/>
-          <w:szCs w:val="28"/>
-        </w:rPr>
-        <w:t xml:space="preserve"> </w:t>
-      </w:r>
-      <w:r>
-        <w:rPr>
-          <w:sz w:val="28"/>
-          <w:szCs w:val="28"/>
-        </w:rPr>
-        <w:t xml:space="preserve">Для работы с кодом необходим </w:t>
-      </w:r>
-      <w:r>
-        <w:rPr>
-          <w:sz w:val="28"/>
-          <w:szCs w:val="28"/>
           <w:lang w:val="en-US"/>
         </w:rPr>
-        <w:t>PyCharm</w:t>
-      </w:r>
-      <w:r>
-        <w:rPr>
-          <w:sz w:val="28"/>
-          <w:szCs w:val="28"/>
-        </w:rPr>
-        <w:t xml:space="preserve"> версии не ниже 2022.2.1.</w:t>
-      </w:r>
-      <w:r>
-        <w:rPr>
-          <w:sz w:val="28"/>
-          <w:szCs w:val="28"/>
-        </w:rPr>
-        <w:t xml:space="preserve"> Необходимые </w:t>
-      </w:r>
-      <w:r>
-        <w:rPr>
-          <w:sz w:val="28"/>
-          <w:szCs w:val="28"/>
-          <w:lang w:val="en-US"/>
-        </w:rPr>
-        <w:t>API</w:t>
-      </w:r>
-      <w:r>
-        <w:rPr>
-          <w:sz w:val="28"/>
-          <w:szCs w:val="28"/>
-        </w:rPr>
-        <w:t>:</w:t>
-      </w:r>
-      <w:r>
-        <w:rPr>
-          <w:sz w:val="28"/>
-          <w:szCs w:val="28"/>
-          <w:lang w:val="en-US"/>
-        </w:rPr>
-        <w:t xml:space="preserve"> Telegram Bot, </w:t>
-      </w:r>
-      <w:proofErr w:type="spellStart"/>
-      <w:r>
-        <w:rPr>
-          <w:sz w:val="28"/>
-          <w:szCs w:val="28"/>
-          <w:lang w:val="en-US"/>
-        </w:rPr>
-        <w:t>openai</w:t>
-      </w:r>
-      <w:proofErr w:type="spellEnd"/>
-      <w:r>
-        <w:rPr>
-          <w:sz w:val="28"/>
-          <w:szCs w:val="28"/>
-          <w:lang w:val="en-US"/>
-        </w:rPr>
-        <w:t xml:space="preserve"> token, </w:t>
+        <w:t>token</w:t>
+      </w:r>
+      <w:r>
+        <w:rPr>
+          <w:sz w:val="28"/>
+          <w:szCs w:val="28"/>
+        </w:rPr>
+        <w:t xml:space="preserve">, </w:t>
       </w:r>
       <w:proofErr w:type="spellStart"/>
       <w:r>
@@ -5709,16 +5695,7 @@
           <w:sz w:val="24"/>
           <w:szCs w:val="24"/>
         </w:rPr>
-        <w:t xml:space="preserve">Вывод </w:t>
-      </w:r>
-      <w:r>
-        <w:rPr>
-          <w:i/>
-          <w:iCs/>
-          <w:sz w:val="24"/>
-          <w:szCs w:val="24"/>
-        </w:rPr>
-        <w:t>погоды</w:t>
+        <w:t>Вывод погоды</w:t>
       </w:r>
     </w:p>
     <w:p>
@@ -5903,19 +5880,10 @@
         <w:rPr>
           <w:i/>
           <w:iCs/>
-          <w:sz w:val="28"/>
-          <w:szCs w:val="28"/>
-        </w:rPr>
-      </w:pPr>
-      <w:r>
-        <w:rPr>
-          <w:i/>
-          <w:iCs/>
           <w:sz w:val="24"/>
           <w:szCs w:val="24"/>
         </w:rPr>
-        <w:t xml:space="preserve">Рисунок </w:t>
-      </w:r>
+      </w:pPr>
       <w:r>
         <w:rPr>
           <w:i/>
@@ -5923,7 +5891,7 @@
           <w:sz w:val="24"/>
           <w:szCs w:val="24"/>
         </w:rPr>
-        <w:t>8</w:t>
+        <w:t xml:space="preserve">Рисунок </w:t>
       </w:r>
       <w:r>
         <w:rPr>
@@ -5932,7 +5900,7 @@
           <w:sz w:val="24"/>
           <w:szCs w:val="24"/>
         </w:rPr>
-        <w:t>.</w:t>
+        <w:t>8</w:t>
       </w:r>
       <w:r>
         <w:rPr>
@@ -5941,7 +5909,7 @@
           <w:sz w:val="24"/>
           <w:szCs w:val="24"/>
         </w:rPr>
-        <w:t>7</w:t>
+        <w:t>.</w:t>
       </w:r>
       <w:r>
         <w:rPr>
@@ -5950,7 +5918,7 @@
           <w:sz w:val="24"/>
           <w:szCs w:val="24"/>
         </w:rPr>
-        <w:t xml:space="preserve">. </w:t>
+        <w:t>7</w:t>
       </w:r>
       <w:r>
         <w:rPr>
@@ -5959,7 +5927,7 @@
           <w:sz w:val="24"/>
           <w:szCs w:val="24"/>
         </w:rPr>
-        <w:t xml:space="preserve">Вывод </w:t>
+        <w:t xml:space="preserve">. </w:t>
       </w:r>
       <w:r>
         <w:rPr>
@@ -5968,8 +5936,142 @@
           <w:sz w:val="24"/>
           <w:szCs w:val="24"/>
         </w:rPr>
-        <w:t>сообщения об ошибке</w:t>
-      </w:r>
+        <w:t>Вывод сообщения об ошибке</w:t>
+      </w:r>
+    </w:p>
+    <w:p>
+      <w:pPr>
+        <w:spacing w:line="360" w:lineRule="auto"/>
+        <w:ind w:firstLine="709"/>
+        <w:jc w:val="center"/>
+        <w:rPr>
+          <w:i/>
+          <w:iCs/>
+          <w:sz w:val="28"/>
+          <w:szCs w:val="28"/>
+        </w:rPr>
+      </w:pPr>
+      <w:r>
+        <w:rPr>
+          <w:noProof/>
+        </w:rPr>
+        <w:drawing>
+          <wp:inline distT="0" distB="0" distL="0" distR="0" wp14:anchorId="1EEA668B" wp14:editId="4FE71D45">
+            <wp:extent cx="4649138" cy="1703751"/>
+            <wp:effectExtent l="0" t="0" r="0" b="0"/>
+            <wp:docPr id="2" name="Рисунок 2"/>
+            <wp:cNvGraphicFramePr>
+              <a:graphicFrameLocks xmlns:a="http://schemas.openxmlformats.org/drawingml/2006/main" noChangeAspect="1"/>
+            </wp:cNvGraphicFramePr>
+            <a:graphic xmlns:a="http://schemas.openxmlformats.org/drawingml/2006/main">
+              <a:graphicData uri="http://schemas.openxmlformats.org/drawingml/2006/picture">
+                <pic:pic xmlns:pic="http://schemas.openxmlformats.org/drawingml/2006/picture">
+                  <pic:nvPicPr>
+                    <pic:cNvPr id="1" name=""/>
+                    <pic:cNvPicPr/>
+                  </pic:nvPicPr>
+                  <pic:blipFill>
+                    <a:blip r:embed="rId15"/>
+                    <a:stretch>
+                      <a:fillRect/>
+                    </a:stretch>
+                  </pic:blipFill>
+                  <pic:spPr>
+                    <a:xfrm>
+                      <a:off x="0" y="0"/>
+                      <a:ext cx="4671897" cy="1712092"/>
+                    </a:xfrm>
+                    <a:prstGeom prst="rect">
+                      <a:avLst/>
+                    </a:prstGeom>
+                  </pic:spPr>
+                </pic:pic>
+              </a:graphicData>
+            </a:graphic>
+          </wp:inline>
+        </w:drawing>
+      </w:r>
+    </w:p>
+    <w:p>
+      <w:pPr>
+        <w:spacing w:line="360" w:lineRule="auto"/>
+        <w:ind w:firstLine="709"/>
+        <w:jc w:val="center"/>
+        <w:rPr>
+          <w:i/>
+          <w:iCs/>
+          <w:sz w:val="24"/>
+          <w:szCs w:val="24"/>
+        </w:rPr>
+      </w:pPr>
+      <w:r>
+        <w:rPr>
+          <w:i/>
+          <w:iCs/>
+          <w:sz w:val="24"/>
+          <w:szCs w:val="24"/>
+        </w:rPr>
+        <w:t xml:space="preserve">Рисунок </w:t>
+      </w:r>
+      <w:r>
+        <w:rPr>
+          <w:i/>
+          <w:iCs/>
+          <w:sz w:val="24"/>
+          <w:szCs w:val="24"/>
+        </w:rPr>
+        <w:t>8</w:t>
+      </w:r>
+      <w:r>
+        <w:rPr>
+          <w:i/>
+          <w:iCs/>
+          <w:sz w:val="24"/>
+          <w:szCs w:val="24"/>
+        </w:rPr>
+        <w:t>.</w:t>
+      </w:r>
+      <w:r>
+        <w:rPr>
+          <w:i/>
+          <w:iCs/>
+          <w:sz w:val="24"/>
+          <w:szCs w:val="24"/>
+          <w:lang w:val="en-US"/>
+        </w:rPr>
+        <w:t>8</w:t>
+      </w:r>
+      <w:r>
+        <w:rPr>
+          <w:i/>
+          <w:iCs/>
+          <w:sz w:val="24"/>
+          <w:szCs w:val="24"/>
+        </w:rPr>
+        <w:t xml:space="preserve">. </w:t>
+      </w:r>
+      <w:r>
+        <w:rPr>
+          <w:i/>
+          <w:iCs/>
+          <w:sz w:val="24"/>
+          <w:szCs w:val="24"/>
+        </w:rPr>
+        <w:t>Логирование</w:t>
+      </w:r>
+    </w:p>
+    <w:p>
+      <w:pPr>
+        <w:spacing w:line="360" w:lineRule="auto"/>
+        <w:ind w:firstLine="709"/>
+        <w:jc w:val="center"/>
+        <w:rPr>
+          <w:i/>
+          <w:iCs/>
+          <w:sz w:val="28"/>
+          <w:szCs w:val="28"/>
+        </w:rPr>
+      </w:pPr>
     </w:p>
     <w:p>
       <w:pPr>
@@ -5999,6 +6101,7 @@
           <w:sz w:val="28"/>
           <w:szCs w:val="28"/>
         </w:rPr>
+        <w:lastRenderedPageBreak/>
         <w:t>Заключение</w:t>
       </w:r>
       <w:bookmarkEnd w:id="9"/>
@@ -6022,7 +6125,7 @@
       </w:r>
     </w:p>
     <w:sectPr>
-      <w:footerReference w:type="default" r:id="rId15"/>
+      <w:footerReference w:type="default" r:id="rId16"/>
       <w:pgSz w:w="11906" w:h="16838"/>
       <w:pgMar w:top="1134" w:right="567" w:bottom="1134" w:left="1701" w:header="709" w:footer="709" w:gutter="0"/>
       <w:pgNumType w:start="0"/>
@@ -8258,7 +8361,7 @@
   <w:style w:type="paragraph" w:default="1" w:styleId="a">
     <w:name w:val="Normal"/>
     <w:qFormat/>
-    <w:rsid w:val="006D211C"/>
+    <w:rsid w:val="00604DDD"/>
     <w:pPr>
       <w:spacing w:after="0" w:line="240" w:lineRule="auto"/>
     </w:pPr>

</xml_diff>